<commit_message>
update lab-1 code link
</commit_message>
<xml_diff>
--- a/lab1/lab_1_IA-12_Melnyk.docx
+++ b/lab1/lab_1_IA-12_Melnyk.docx
@@ -2976,6 +2976,51 @@
           <w:bCs/>
           <w:szCs w:val="28"/>
           <w:lang w:val="en-US"/>
+        </w:rPr>
+      </w:pPr>
+    </w:p>
+    <w:p>
+      <w:pPr>
+        <w:spacing w:after="0" w:line="360" w:lineRule="auto"/>
+        <w:ind w:right="340"/>
+        <w:rPr>
+          <w:rFonts w:eastAsia="Times New Roman" w:cs="Times New Roman"/>
+          <w:bCs/>
+          <w:szCs w:val="28"/>
+          <w:lang w:val="uk-UA"/>
+        </w:rPr>
+      </w:pPr>
+      <w:r>
+        <w:rPr>
+          <w:rFonts w:eastAsia="Times New Roman" w:cs="Times New Roman"/>
+          <w:bCs/>
+          <w:szCs w:val="28"/>
+          <w:lang w:val="uk-UA"/>
+        </w:rPr>
+        <w:t xml:space="preserve">Посилання на код: </w:t>
+      </w:r>
+      <w:hyperlink r:id="rId26" w:history="1">
+        <w:r>
+          <w:rPr>
+            <w:rStyle w:val="a7"/>
+            <w:rFonts w:eastAsia="Times New Roman" w:cs="Times New Roman"/>
+            <w:bCs/>
+            <w:szCs w:val="28"/>
+            <w:lang w:val="uk-UA"/>
+          </w:rPr>
+          <w:t>https://github.com/dEdmishka/MLT/tree/main/lab1</w:t>
+        </w:r>
+      </w:hyperlink>
+    </w:p>
+    <w:p>
+      <w:pPr>
+        <w:spacing w:after="0" w:line="360" w:lineRule="auto"/>
+        <w:ind w:right="340"/>
+        <w:rPr>
+          <w:rFonts w:eastAsia="Times New Roman" w:cs="Times New Roman"/>
+          <w:bCs/>
+          <w:szCs w:val="28"/>
+          <w:lang w:val="uk-UA"/>
         </w:rPr>
       </w:pPr>
     </w:p>

</xml_diff>